<commit_message>
Added final SRS,StRS, .vpp file. Bug fixed CLI-Testing.
</commit_message>
<xml_diff>
--- a/doc/SRS/srs-softeng-60.docx
+++ b/doc/SRS/srs-softeng-60.docx
@@ -13,6 +13,11 @@
         </w:rPr>
         <w:t xml:space="preserve">Έγγραφο απαιτήσεων λογισμικού (SRS)</w:t>
       </w:r>
+    </w:p>
+    <w:p>
+      <w:pPr>
+        <w:rPr/>
+      </w:pPr>
       <w:r>
         <w:rPr>
           <w:rtl w:val="0"/>
@@ -28,7 +33,7 @@
         <w:rPr/>
         <w:drawing>
           <wp:inline distB="114300" distT="114300" distL="114300" distR="114300">
-            <wp:extent cx="1985963" cy="591060"/>
+            <wp:extent cx="576263" cy="576263"/>
             <wp:effectExtent b="0" l="0" r="0" t="0"/>
             <wp:docPr id="4" name="image6.png"/>
             <a:graphic>
@@ -48,7 +53,7 @@
                   <pic:spPr>
                     <a:xfrm>
                       <a:off x="0" y="0"/>
-                      <a:ext cx="1985963" cy="591060"/>
+                      <a:ext cx="576263" cy="576263"/>
                     </a:xfrm>
                     <a:prstGeom prst="rect"/>
                     <a:ln/>
@@ -63,8 +68,13 @@
         <w:rPr>
           <w:rtl w:val="0"/>
         </w:rPr>
-        <w:t xml:space="preserve"> </w:t>
-      </w:r>
+        <w:t xml:space="preserve"> Multe-Pass</w:t>
+      </w:r>
+    </w:p>
+    <w:p>
+      <w:pPr>
+        <w:rPr/>
+      </w:pPr>
       <w:r>
         <w:rPr>
           <w:rtl w:val="0"/>
@@ -208,7 +218,7 @@
         <w:rPr>
           <w:rtl w:val="0"/>
         </w:rPr>
-        <w:t xml:space="preserve"> Η εφαρμογή γίνεται hosted με χρήση την υπηρεσία Apache. Προσφέρει εύκολη πρόσβαση στην βάση και η μόνη απαίτηση μας είναι να δέχεται και να εξυπηρετεί requests, διαδικτυακά. </w:t>
+        <w:t xml:space="preserve"> Η Web εφαρμογή Frontend γίνεται hosted από server Apache.</w:t>
       </w:r>
     </w:p>
     <w:p>
@@ -231,6 +241,7 @@
         <w:rPr>
           <w:rtl w:val="0"/>
         </w:rPr>
+        <w:t xml:space="preserve">Η εφαρμογή έχει γίνει πλήρως “Dockerized” και μπορεί να τρέξει σαν Container Stack είτε locally από μηχάνημα χρήστη ή να γίνει hosted από εξωτερική υπηρεσία.</w:t>
       </w:r>
     </w:p>
     <w:p>
@@ -242,7 +253,18 @@
         <w:rPr>
           <w:rtl w:val="0"/>
         </w:rPr>
-        <w:t xml:space="preserve">Το παρακάτω διάγραμμα τύπου UML Component δείχνει, με απλοποιημένη μορφή, την βασική ιδέα επικοινωνίας των συστημάτων μεταξύ τους καθώς και των Endpoint του RESTful API.</w:t>
+      </w:r>
+    </w:p>
+    <w:p>
+      <w:pPr>
+        <w:ind w:left="0" w:firstLine="0"/>
+        <w:rPr/>
+      </w:pPr>
+      <w:r>
+        <w:rPr>
+          <w:rtl w:val="0"/>
+        </w:rPr>
+        <w:t xml:space="preserve">Το παρακάτω διάγραμμα τύπου UML Component δείχνει, με απλοποιημένη μορφή, την βασική ιδέα επικοινωνίας των συστημάτων μεταξύ τους καθώς και των Endpoints του RESTful API.</w:t>
       </w:r>
     </w:p>
     <w:p>
@@ -256,12 +278,12 @@
           <wp:inline distB="114300" distT="114300" distL="114300" distR="114300">
             <wp:extent cx="5731200" cy="4495800"/>
             <wp:effectExtent b="0" l="0" r="0" t="0"/>
-            <wp:docPr id="5" name="image5.jpg"/>
+            <wp:docPr id="5" name="image1.jpg"/>
             <a:graphic>
               <a:graphicData uri="http://schemas.openxmlformats.org/drawingml/2006/picture">
                 <pic:pic>
                   <pic:nvPicPr>
-                    <pic:cNvPr id="0" name="image5.jpg"/>
+                    <pic:cNvPr id="0" name="image1.jpg"/>
                     <pic:cNvPicPr preferRelativeResize="0"/>
                   </pic:nvPicPr>
                   <pic:blipFill>
@@ -293,6 +315,64 @@
     </w:p>
     <w:p>
       <w:pPr>
+        <w:ind w:left="0" w:firstLine="0"/>
+        <w:rPr/>
+      </w:pPr>
+      <w:r>
+        <w:rPr>
+          <w:rtl w:val="0"/>
+        </w:rPr>
+        <w:t xml:space="preserve">Το παρακάτω διάγραμμα τύπου UML Deployment δείχνει τις σχέσεις αλληλεπίδρασης μεταξύ του hardware(server, μηχανήματα client κ.λ.π.) και του λογισμικού Multe-pass. </w:t>
+      </w:r>
+    </w:p>
+    <w:p>
+      <w:pPr>
+        <w:ind w:left="0" w:firstLine="0"/>
+        <w:rPr/>
+      </w:pPr>
+      <w:r>
+        <w:rPr/>
+        <w:drawing>
+          <wp:inline distB="114300" distT="114300" distL="114300" distR="114300">
+            <wp:extent cx="5731200" cy="2349500"/>
+            <wp:effectExtent b="0" l="0" r="0" t="0"/>
+            <wp:docPr id="9" name="image5.jpg"/>
+            <a:graphic>
+              <a:graphicData uri="http://schemas.openxmlformats.org/drawingml/2006/picture">
+                <pic:pic>
+                  <pic:nvPicPr>
+                    <pic:cNvPr id="0" name="image5.jpg"/>
+                    <pic:cNvPicPr preferRelativeResize="0"/>
+                  </pic:nvPicPr>
+                  <pic:blipFill>
+                    <a:blip r:embed="rId8"/>
+                    <a:srcRect b="0" l="0" r="0" t="0"/>
+                    <a:stretch>
+                      <a:fillRect/>
+                    </a:stretch>
+                  </pic:blipFill>
+                  <pic:spPr>
+                    <a:xfrm>
+                      <a:off x="0" y="0"/>
+                      <a:ext cx="5731200" cy="2349500"/>
+                    </a:xfrm>
+                    <a:prstGeom prst="rect"/>
+                    <a:ln/>
+                  </pic:spPr>
+                </pic:pic>
+              </a:graphicData>
+            </a:graphic>
+          </wp:inline>
+        </w:drawing>
+      </w:r>
+      <w:r>
+        <w:rPr>
+          <w:rtl w:val="0"/>
+        </w:rPr>
+      </w:r>
+    </w:p>
+    <w:p>
+      <w:pPr>
         <w:pStyle w:val="Heading3"/>
         <w:rPr/>
       </w:pPr>
@@ -313,7 +393,7 @@
         <w:rPr>
           <w:rtl w:val="0"/>
         </w:rPr>
-        <w:t xml:space="preserve">Η επαφή με τον χρήστη θα γίνεται μέσω ενός Command Line Interface(CLI) και μέσω μιας εφαρμογής frontend. Η εφαρμογή frontend θα γραφτεί με την χρήση των HTML, CSS, PHP και JavaScript (μπορεί μελλοντικά να αλλάξει). Η έξοδος των δεδομένων στην εφαρμογή Frontend γίνεται μέσω ενός RESTful API γραμμένο σε JavaScript (nodeJS).</w:t>
+        <w:t xml:space="preserve">Η επαφή με τον χρήστη θα γίνεται μέσω ενός Command Line Interface(CLI) και μέσω μιας εφαρμογής Frontend. Η έξοδος των δεδομένων στην εφαρμογή Frontend, καθώς και στην διεπαφή CLI γίνεται μέσω ενός RESTful API υλοποιημένο σε JavaScript (node.JS).</w:t>
       </w:r>
     </w:p>
     <w:p>
@@ -332,7 +412,7 @@
         <w:rPr>
           <w:rtl w:val="0"/>
         </w:rPr>
-        <w:t xml:space="preserve">Το API έχει περιορισμένη πρόσβαση στην βάση δεδομένων ώστε όταν δέχεται τα διάφορα HTTP requests (π.χ. get, put, post κ.α.) να μπορεί να εκτελέσει την ενέργεια που του ζητήθηκε. Η πρόσβαση στην βάση γίνεται μέσω συστήματος backend. Οι 2 μορφότυποι που υποστηρίζει το API είναι οι JSON και CSV. Προεπιλογή είναι ο μορφότυπος δεδομένων JSON.</w:t>
+        <w:t xml:space="preserve">Το API έχει περιορισμένη πρόσβαση στην βάση δεδομένων ώστε όταν δέχεται τα διάφορα HTTP requests (π.χ. get ή post) να μπορεί να εκτελέσει την ενέργεια που του ζητήθηκε. Η πρόσβαση στην βάση γίνεται μέσω συστήματος backend. Οι 2 μορφότυποι που υποστηρίζει το API είναι οι JSON και CSV. Προεπιλογή είναι ο μορφότυπος δεδομένων JSON.</w:t>
       </w:r>
     </w:p>
     <w:p>
@@ -355,24 +435,20 @@
         <w:rPr>
           <w:rtl w:val="0"/>
         </w:rPr>
-        <w:t xml:space="preserve"> Το CLI αποτελεί την βασική επαφή των χρηστών με την εφαρμογή. Μέσω αυτής γίνονται κλήσεις για την εκτέλεση των βασικών λειτουργιών της εφαρμογής όπως είναι η ανάκτηση δεδομένων. Επίσης είναι δυνατή η εκτέλεση κλήσεων για την οποιαδήποτε διαχειριστική ανάγκη της εφαρμογής. Υποστηρίζει, σαν το API, τους μορφότυπους JSON και CSV. </w:t>
-      </w:r>
-      <w:r>
+        <w:t xml:space="preserve"> Το CLI αποτελεί την βασική επαφή των χρηστών με την εφαρμογή. Μέσω αυτής γίνονται κλήσεις για την εκτέλεση των βασικών λειτουργιών της εφαρμογής όπως είναι η ανάκτηση δεδομένων. Επίσης είναι δυνατή η εκτέλεση κλήσεων για την οποιαδήποτε διαχειριστική ανάγκη της εφαρμογής. Είναι η μόνη διεπαφή που υποστηρίζει την εισαγωγή δεδομένων στην βάση, συγκεκριμένα την εισαγωγή δεδομένων στον πίνακα που είναι αποθηκευμένες οι διελεύσεις των οχημάτων. Υποστηρίζει, σαν το API, τους μορφότυπους JSON και CSV. Η υλοποίηση του έγινε σε γλώσσα Python.</w:t>
+      </w:r>
+      <w:r>
+        <w:rPr>
+          <w:rtl w:val="0"/>
+        </w:rPr>
+      </w:r>
+    </w:p>
+    <w:p>
+      <w:pPr>
         <w:rPr>
           <w:b w:val="1"/>
           <w:sz w:val="18"/>
           <w:szCs w:val="18"/>
-          <w:rtl w:val="0"/>
-        </w:rPr>
-        <w:t xml:space="preserve">(δεν συμπεριλαμβάνονται πληροφορίες για την προγραμματιστική δομή του καθώς δεν έχει υλοποιηθεί ακόμα).</w:t>
-      </w:r>
-    </w:p>
-    <w:p>
-      <w:pPr>
-        <w:rPr>
-          <w:b w:val="1"/>
-          <w:sz w:val="18"/>
-          <w:szCs w:val="18"/>
         </w:rPr>
       </w:pPr>
       <w:r>
@@ -387,26 +463,8 @@
         <w:rPr>
           <w:rtl w:val="0"/>
         </w:rPr>
-        <w:t xml:space="preserve"> </w:t>
-      </w:r>
-      <w:r>
-        <w:rPr>
-          <w:b w:val="1"/>
-          <w:sz w:val="18"/>
-          <w:szCs w:val="18"/>
-          <w:rtl w:val="0"/>
-        </w:rPr>
-        <w:t xml:space="preserve">(δεν συμπεριλαμβάνονται πληροφορίες για την προγραμματιστική δομή του καθώς δεν έχει υλοποιηθεί ακόμα).</w:t>
-      </w:r>
-    </w:p>
-    <w:p>
-      <w:pPr>
-        <w:rPr>
-          <w:b w:val="1"/>
-          <w:sz w:val="18"/>
-          <w:szCs w:val="18"/>
-        </w:rPr>
-      </w:pPr>
+        <w:t xml:space="preserve"> Η διεπαφή Frontend είναι μία δεύτερη επαφή των χρηστών με την εφαρμογή. Παρέχει στον χρήστη την δυνατότητα εκτέλεσης όλων των λειτουργιών που παρέχει η υπηρεσία, με την εξαίρεση την τοποθέτηση δεδομένων στην βάση, η οποία είναι δυνατή μόνο στο CLI. Εκτός από τις απαραίτητες λειτουργίες που εκτελεί, παρουσιάζει επίσης στατιστικά στοιχεία σε μορφή γραφημάτων πίτας ή γραφημάτων ράβδων. Η υλοποίηση της εφαρμογής έγινε με χρήση των τεχνολογιών HTTP/CSS/JS και PHP. Χρησιμοποιήθηκαν βιβλιοθήκες του Bootstrap 5.</w:t>
+      </w:r>
       <w:r>
         <w:rPr>
           <w:rtl w:val="0"/>
@@ -471,16 +529,16 @@
             <wp:extent cx="6864872" cy="2881313"/>
             <wp:effectExtent b="0" l="0" r="0" t="0"/>
             <wp:wrapTopAndBottom distB="114300" distT="114300"/>
-            <wp:docPr id="8" name="image7.jpg"/>
+            <wp:docPr id="8" name="image8.jpg"/>
             <a:graphic>
               <a:graphicData uri="http://schemas.openxmlformats.org/drawingml/2006/picture">
                 <pic:pic>
                   <pic:nvPicPr>
-                    <pic:cNvPr id="0" name="image7.jpg"/>
+                    <pic:cNvPr id="0" name="image8.jpg"/>
                     <pic:cNvPicPr preferRelativeResize="0"/>
                   </pic:nvPicPr>
                   <pic:blipFill>
-                    <a:blip r:embed="rId8"/>
+                    <a:blip r:embed="rId9"/>
                     <a:srcRect b="0" l="0" r="0" t="0"/>
                     <a:stretch>
                       <a:fillRect/>
@@ -527,7 +585,22 @@
         <w:rPr>
           <w:rtl w:val="0"/>
         </w:rPr>
-        <w:t xml:space="preserve">Ν/Α</w:t>
+        <w:t xml:space="preserve">Docker Software - </w:t>
+      </w:r>
+      <w:hyperlink r:id="rId10">
+        <w:r>
+          <w:rPr>
+            <w:color w:val="1155cc"/>
+            <w:u w:val="single"/>
+            <w:rtl w:val="0"/>
+          </w:rPr>
+          <w:t xml:space="preserve">https://www.docker.com/</w:t>
+        </w:r>
+      </w:hyperlink>
+      <w:r>
+        <w:rPr>
+          <w:rtl w:val="0"/>
+        </w:rPr>
       </w:r>
     </w:p>
     <w:p>
@@ -877,7 +950,7 @@
                     <pic:cNvPicPr preferRelativeResize="0"/>
                   </pic:nvPicPr>
                   <pic:blipFill>
-                    <a:blip r:embed="rId9"/>
+                    <a:blip r:embed="rId11"/>
                     <a:srcRect b="0" l="0" r="0" t="0"/>
                     <a:stretch>
                       <a:fillRect/>
@@ -1182,16 +1255,16 @@
           <wp:inline distB="114300" distT="114300" distL="114300" distR="114300">
             <wp:extent cx="5731200" cy="2298700"/>
             <wp:effectExtent b="0" l="0" r="0" t="0"/>
-            <wp:docPr id="3" name="image3.jpg"/>
+            <wp:docPr id="3" name="image9.jpg"/>
             <a:graphic>
               <a:graphicData uri="http://schemas.openxmlformats.org/drawingml/2006/picture">
                 <pic:pic>
                   <pic:nvPicPr>
-                    <pic:cNvPr id="0" name="image3.jpg"/>
+                    <pic:cNvPr id="0" name="image9.jpg"/>
                     <pic:cNvPicPr preferRelativeResize="0"/>
                   </pic:nvPicPr>
                   <pic:blipFill>
-                    <a:blip r:embed="rId10"/>
+                    <a:blip r:embed="rId12"/>
                     <a:srcRect b="0" l="0" r="0" t="0"/>
                     <a:stretch>
                       <a:fillRect/>
@@ -1566,16 +1639,16 @@
           <wp:inline distB="114300" distT="114300" distL="114300" distR="114300">
             <wp:extent cx="5731200" cy="2044700"/>
             <wp:effectExtent b="0" l="0" r="0" t="0"/>
-            <wp:docPr id="7" name="image8.jpg"/>
+            <wp:docPr id="7" name="image7.jpg"/>
             <a:graphic>
               <a:graphicData uri="http://schemas.openxmlformats.org/drawingml/2006/picture">
                 <pic:pic>
                   <pic:nvPicPr>
-                    <pic:cNvPr id="0" name="image8.jpg"/>
+                    <pic:cNvPr id="0" name="image7.jpg"/>
                     <pic:cNvPicPr preferRelativeResize="0"/>
                   </pic:nvPicPr>
                   <pic:blipFill>
-                    <a:blip r:embed="rId11"/>
+                    <a:blip r:embed="rId13"/>
                     <a:srcRect b="0" l="0" r="0" t="0"/>
                     <a:stretch>
                       <a:fillRect/>
@@ -1611,16 +1684,16 @@
           <wp:inline distB="114300" distT="114300" distL="114300" distR="114300">
             <wp:extent cx="5967413" cy="1873490"/>
             <wp:effectExtent b="0" l="0" r="0" t="0"/>
-            <wp:docPr id="6" name="image2.jpg"/>
+            <wp:docPr id="6" name="image3.jpg"/>
             <a:graphic>
               <a:graphicData uri="http://schemas.openxmlformats.org/drawingml/2006/picture">
                 <pic:pic>
                   <pic:nvPicPr>
-                    <pic:cNvPr id="0" name="image2.jpg"/>
+                    <pic:cNvPr id="0" name="image3.jpg"/>
                     <pic:cNvPicPr preferRelativeResize="0"/>
                   </pic:nvPicPr>
                   <pic:blipFill>
-                    <a:blip r:embed="rId12"/>
+                    <a:blip r:embed="rId14"/>
                     <a:srcRect b="0" l="0" r="0" t="0"/>
                     <a:stretch>
                       <a:fillRect/>
@@ -3119,16 +3192,16 @@
           <wp:inline distB="114300" distT="114300" distL="114300" distR="114300">
             <wp:extent cx="5731200" cy="3238500"/>
             <wp:effectExtent b="0" l="0" r="0" t="0"/>
-            <wp:docPr id="1" name="image1.jpg"/>
+            <wp:docPr id="1" name="image2.jpg"/>
             <a:graphic>
               <a:graphicData uri="http://schemas.openxmlformats.org/drawingml/2006/picture">
                 <pic:pic>
                   <pic:nvPicPr>
-                    <pic:cNvPr id="0" name="image1.jpg"/>
+                    <pic:cNvPr id="0" name="image2.jpg"/>
                     <pic:cNvPicPr preferRelativeResize="0"/>
                   </pic:nvPicPr>
                   <pic:blipFill>
-                    <a:blip r:embed="rId13"/>
+                    <a:blip r:embed="rId15"/>
                     <a:srcRect b="0" l="0" r="0" t="0"/>
                     <a:stretch>
                       <a:fillRect/>
@@ -3334,25 +3407,6 @@
         <w:rPr>
           <w:rtl w:val="0"/>
         </w:rPr>
-        <w:t xml:space="preserve">Γίνεται η χρήση του πρωτοκόλλου ασφαλείας HTTPS για το δίκτυο επικοινωνίας.</w:t>
-      </w:r>
-    </w:p>
-    <w:p>
-      <w:pPr>
-        <w:numPr>
-          <w:ilvl w:val="0"/>
-          <w:numId w:val="6"/>
-        </w:numPr>
-        <w:spacing w:after="0" w:afterAutospacing="0" w:before="0" w:beforeAutospacing="0"/>
-        <w:ind w:left="720" w:hanging="360"/>
-        <w:rPr>
-          <w:u w:val="none"/>
-        </w:rPr>
-      </w:pPr>
-      <w:r>
-        <w:rPr>
-          <w:rtl w:val="0"/>
-        </w:rPr>
         <w:t xml:space="preserve">Στην βάση προστατεύουμε τα προσωπικά δεδομένα των χρηστών παραχορώντας τα κατάλληλα δικαιώματα ανάγνωσης και εγγραφής.</w:t>
       </w:r>
     </w:p>
@@ -3372,27 +3426,175 @@
         <w:rPr>
           <w:rtl w:val="0"/>
         </w:rPr>
-        <w:t xml:space="preserve">Προστατεύονται με μεθόδους κρυπτογράφησης όλα τα ευαίσθητα προσωπικά δεδομένα που κατέχει η βάση δεδομένων (όσα υπάρχουν).</w:t>
-      </w:r>
-    </w:p>
-    <w:p>
-      <w:pPr>
-        <w:ind w:left="720" w:firstLine="0"/>
-        <w:rPr/>
-      </w:pPr>
-      <w:r>
-        <w:rPr>
-          <w:rtl w:val="0"/>
-        </w:rPr>
+        <w:t xml:space="preserve">Κατάλληλη υλοποίηση του API ώστε να μην επιτρέπονται SQL-injections.</w:t>
+      </w:r>
+    </w:p>
+    <w:p>
+      <w:pPr>
+        <w:pStyle w:val="Heading1"/>
+        <w:ind w:left="0" w:firstLine="0"/>
+        <w:rPr/>
+      </w:pPr>
+      <w:bookmarkStart w:colFirst="0" w:colLast="0" w:name="_jv9v4jx5ageg" w:id="2"/>
+      <w:bookmarkEnd w:id="2"/>
+      <w:r>
+        <w:rPr>
+          <w:rtl w:val="0"/>
+        </w:rPr>
+        <w:t xml:space="preserve">4. Παράρτημα: ακρωνύμια και συντομογραφίες </w:t>
+      </w:r>
+    </w:p>
+    <w:p>
+      <w:pPr>
+        <w:ind w:left="0" w:firstLine="0"/>
+        <w:rPr/>
+      </w:pPr>
+      <w:r>
+        <w:rPr>
+          <w:rtl w:val="0"/>
+        </w:rPr>
+        <w:t xml:space="preserve">CLI: Command Line Interface</w:t>
+      </w:r>
+    </w:p>
+    <w:p>
+      <w:pPr>
+        <w:ind w:left="0" w:firstLine="0"/>
+        <w:rPr/>
+      </w:pPr>
+      <w:r>
+        <w:rPr>
+          <w:rtl w:val="0"/>
+        </w:rPr>
+        <w:t xml:space="preserve">API: Application Programming Interface</w:t>
+      </w:r>
+    </w:p>
+    <w:p>
+      <w:pPr>
+        <w:ind w:left="0" w:firstLine="0"/>
+        <w:rPr/>
+      </w:pPr>
+      <w:r>
+        <w:rPr>
+          <w:rtl w:val="0"/>
+        </w:rPr>
+        <w:t xml:space="preserve">REST: REpresentational State Transfer</w:t>
+      </w:r>
+    </w:p>
+    <w:p>
+      <w:pPr>
+        <w:ind w:left="0" w:firstLine="0"/>
+        <w:rPr/>
+      </w:pPr>
+      <w:r>
+        <w:rPr>
+          <w:rtl w:val="0"/>
+        </w:rPr>
+        <w:t xml:space="preserve">DBMS: Database Management System</w:t>
+      </w:r>
+    </w:p>
+    <w:p>
+      <w:pPr>
+        <w:ind w:left="0" w:firstLine="0"/>
+        <w:rPr/>
+      </w:pPr>
+      <w:r>
+        <w:rPr>
+          <w:rtl w:val="0"/>
+        </w:rPr>
+        <w:t xml:space="preserve">JSON: JavaScript Object Notation</w:t>
+      </w:r>
+    </w:p>
+    <w:p>
+      <w:pPr>
+        <w:ind w:left="0" w:firstLine="0"/>
+        <w:rPr/>
+      </w:pPr>
+      <w:r>
+        <w:rPr>
+          <w:rtl w:val="0"/>
+        </w:rPr>
+        <w:t xml:space="preserve">CSV: Comma Separated Values</w:t>
+      </w:r>
+    </w:p>
+    <w:p>
+      <w:pPr>
+        <w:ind w:left="0" w:firstLine="0"/>
+        <w:rPr/>
+      </w:pPr>
+      <w:r>
+        <w:rPr>
+          <w:rtl w:val="0"/>
+        </w:rPr>
+        <w:t xml:space="preserve">HTTP: HyperText Transfer Protocol</w:t>
+      </w:r>
+    </w:p>
+    <w:p>
+      <w:pPr>
+        <w:ind w:left="0" w:firstLine="0"/>
+        <w:rPr/>
+      </w:pPr>
+      <w:r>
+        <w:rPr>
+          <w:rtl w:val="0"/>
+        </w:rPr>
+        <w:t xml:space="preserve">CSS: Cascading Style Sheets</w:t>
+      </w:r>
+    </w:p>
+    <w:p>
+      <w:pPr>
+        <w:ind w:left="0" w:firstLine="0"/>
+        <w:rPr/>
+      </w:pPr>
+      <w:r>
+        <w:rPr>
+          <w:rtl w:val="0"/>
+        </w:rPr>
+        <w:t xml:space="preserve">PHP: Preprocessor Hypertext</w:t>
+      </w:r>
+    </w:p>
+    <w:p>
+      <w:pPr>
+        <w:ind w:left="0" w:firstLine="0"/>
+        <w:rPr/>
+      </w:pPr>
+      <w:r>
+        <w:rPr>
+          <w:rtl w:val="0"/>
+        </w:rPr>
+        <w:t xml:space="preserve">HTML: HyperText Markup Language</w:t>
+      </w:r>
+    </w:p>
+    <w:p>
+      <w:pPr>
+        <w:ind w:left="0" w:firstLine="0"/>
+        <w:rPr/>
+      </w:pPr>
+      <w:r>
+        <w:rPr>
+          <w:rtl w:val="0"/>
+        </w:rPr>
+        <w:t xml:space="preserve">UML: Unified Modeling Language</w:t>
+      </w:r>
+    </w:p>
+    <w:p>
+      <w:pPr>
+        <w:ind w:left="0" w:firstLine="0"/>
+        <w:rPr/>
+      </w:pPr>
+      <w:r>
+        <w:rPr>
+          <w:rtl w:val="0"/>
+        </w:rPr>
+        <w:t xml:space="preserve">SQL: Structured Query Language</w:t>
       </w:r>
     </w:p>
     <w:sectPr>
-      <w:headerReference r:id="rId14" w:type="default"/>
-      <w:headerReference r:id="rId15" w:type="first"/>
-      <w:headerReference r:id="rId16" w:type="even"/>
-      <w:footerReference r:id="rId17" w:type="default"/>
-      <w:footerReference r:id="rId18" w:type="first"/>
-      <w:footerReference r:id="rId19" w:type="even"/>
+      <w:headerReference r:id="rId16" w:type="default"/>
+      <w:headerReference r:id="rId17" w:type="first"/>
+      <w:headerReference r:id="rId18" w:type="even"/>
+      <w:footerReference r:id="rId19" w:type="default"/>
+      <w:footerReference r:id="rId20" w:type="first"/>
+      <w:footerReference r:id="rId21" w:type="even"/>
       <w:pgSz w:h="16840" w:w="11900" w:orient="portrait"/>
       <w:pgMar w:bottom="1440" w:top="1440" w:left="1440" w:right="1440" w:header="708" w:footer="708"/>
       <w:pgNumType w:start="1"/>

</xml_diff>